<commit_message>
Getting slower every week
</commit_message>
<xml_diff>
--- a/documents/WeeklyChecklists/InstructorWeeklyPrepChecklist.docx
+++ b/documents/WeeklyChecklists/InstructorWeeklyPrepChecklist.docx
@@ -56,16 +56,16 @@
         </w:tblCellMar>
       </w:tblPr>
       <w:tblGrid>
-        <w:gridCol w:w="5048"/>
-        <w:gridCol w:w="2880"/>
+        <w:gridCol w:w="5047"/>
+        <w:gridCol w:w="2881"/>
         <w:gridCol w:w="898"/>
-        <w:gridCol w:w="1072"/>
+        <w:gridCol w:w="1071"/>
       </w:tblGrid>
       <w:tr>
         <w:trPr/>
         <w:tc>
           <w:tcPr>
-            <w:tcW w:w="5048" w:type="dxa"/>
+            <w:tcW w:w="5047" w:type="dxa"/>
             <w:tcBorders/>
           </w:tcPr>
           <w:p>
@@ -124,7 +124,7 @@
         </w:tc>
         <w:tc>
           <w:tcPr>
-            <w:tcW w:w="2880" w:type="dxa"/>
+            <w:tcW w:w="2881" w:type="dxa"/>
             <w:tcBorders/>
           </w:tcPr>
           <w:p>
@@ -169,7 +169,7 @@
         </w:tc>
         <w:tc>
           <w:tcPr>
-            <w:tcW w:w="1072" w:type="dxa"/>
+            <w:tcW w:w="1071" w:type="dxa"/>
             <w:tcBorders/>
           </w:tcPr>
           <w:p>
@@ -194,7 +194,7 @@
         <w:trPr/>
         <w:tc>
           <w:tcPr>
-            <w:tcW w:w="5048" w:type="dxa"/>
+            <w:tcW w:w="5047" w:type="dxa"/>
             <w:tcBorders/>
           </w:tcPr>
           <w:p>
@@ -308,7 +308,7 @@
         </w:tc>
         <w:tc>
           <w:tcPr>
-            <w:tcW w:w="2880" w:type="dxa"/>
+            <w:tcW w:w="2881" w:type="dxa"/>
             <w:tcBorders/>
           </w:tcPr>
           <w:p>
@@ -352,7 +352,7 @@
         </w:tc>
         <w:tc>
           <w:tcPr>
-            <w:tcW w:w="1072" w:type="dxa"/>
+            <w:tcW w:w="1071" w:type="dxa"/>
             <w:tcBorders/>
           </w:tcPr>
           <w:p>
@@ -382,7 +382,7 @@
         <w:trPr/>
         <w:tc>
           <w:tcPr>
-            <w:tcW w:w="5048" w:type="dxa"/>
+            <w:tcW w:w="5047" w:type="dxa"/>
             <w:tcBorders/>
           </w:tcPr>
           <w:p>
@@ -429,84 +429,56 @@
               <w:rPr>
                 <w:rFonts w:ascii="Arial" w:hAnsi="Arial"/>
               </w:rPr>
-              <w:t xml:space="preserve">Day 1 </w:t>
-            </w:r>
-            <w:r>
-              <w:rPr>
-                <w:rFonts w:ascii="Arial" w:hAnsi="Arial"/>
-              </w:rPr>
-              <w:t>Content</w:t>
-            </w:r>
-          </w:p>
-          <w:p>
-            <w:pPr>
-              <w:pStyle w:val="TableContents"/>
-              <w:widowControl w:val="false"/>
-              <w:bidi w:val="0"/>
-              <w:jc w:val="left"/>
-              <w:rPr>
-                <w:rFonts w:ascii="Arial" w:hAnsi="Arial" w:eastAsia="Songti SC" w:cs="Arial Unicode MS"/>
-                <w:color w:val="auto"/>
-                <w:kern w:val="2"/>
-                <w:sz w:val="24"/>
-                <w:szCs w:val="24"/>
-                <w:lang w:val="en-US" w:eastAsia="zh-CN" w:bidi="hi-IN"/>
-              </w:rPr>
-            </w:pPr>
-            <w:r>
-              <w:rPr>
-                <w:rFonts w:eastAsia="Songti SC" w:cs="Arial Unicode MS" w:ascii="Arial" w:hAnsi="Arial"/>
-                <w:color w:val="auto"/>
-                <w:kern w:val="2"/>
-                <w:sz w:val="24"/>
-                <w:szCs w:val="24"/>
-                <w:lang w:val="en-US" w:eastAsia="zh-CN" w:bidi="hi-IN"/>
-              </w:rPr>
-              <w:t xml:space="preserve">WeekxContent </w:t>
-            </w:r>
-            <w:r>
-              <w:rPr>
-                <w:rFonts w:eastAsia="Songti SC" w:cs="Arial Unicode MS" w:ascii="Arial" w:hAnsi="Arial"/>
-                <w:color w:val="auto"/>
-                <w:kern w:val="2"/>
-                <w:sz w:val="24"/>
-                <w:szCs w:val="24"/>
-                <w:lang w:val="en-US" w:eastAsia="zh-CN" w:bidi="hi-IN"/>
-              </w:rPr>
-              <w:t>(</w:t>
-            </w:r>
-            <w:r>
-              <w:rPr>
-                <w:rFonts w:eastAsia="Songti SC" w:cs="Arial Unicode MS" w:ascii="Arial" w:hAnsi="Arial"/>
-                <w:color w:val="auto"/>
-                <w:kern w:val="2"/>
-                <w:sz w:val="24"/>
-                <w:szCs w:val="24"/>
-                <w:lang w:val="en-US" w:eastAsia="zh-CN" w:bidi="hi-IN"/>
-              </w:rPr>
-              <w:t>Classroom)</w:t>
-            </w:r>
-          </w:p>
-          <w:p>
-            <w:pPr>
-              <w:pStyle w:val="TableContents"/>
-              <w:widowControl w:val="false"/>
-              <w:bidi w:val="0"/>
-              <w:jc w:val="left"/>
-              <w:rPr>
-                <w:rFonts w:ascii="Arial" w:hAnsi="Arial"/>
-              </w:rPr>
-            </w:pPr>
-            <w:r>
-              <w:rPr>
-                <w:rFonts w:ascii="Arial" w:hAnsi="Arial"/>
-              </w:rPr>
-            </w:r>
-          </w:p>
-        </w:tc>
-        <w:tc>
-          <w:tcPr>
-            <w:tcW w:w="2880" w:type="dxa"/>
+              <w:t>Day 1 Content</w:t>
+            </w:r>
+          </w:p>
+          <w:p>
+            <w:pPr>
+              <w:pStyle w:val="TableContents"/>
+              <w:widowControl w:val="false"/>
+              <w:bidi w:val="0"/>
+              <w:jc w:val="left"/>
+              <w:rPr>
+                <w:rFonts w:ascii="Arial" w:hAnsi="Arial" w:eastAsia="Songti SC" w:cs="Arial Unicode MS"/>
+                <w:color w:val="auto"/>
+                <w:kern w:val="2"/>
+                <w:sz w:val="24"/>
+                <w:szCs w:val="24"/>
+                <w:lang w:val="en-US" w:eastAsia="zh-CN" w:bidi="hi-IN"/>
+              </w:rPr>
+            </w:pPr>
+            <w:r>
+              <w:rPr>
+                <w:rFonts w:eastAsia="Songti SC" w:cs="Arial Unicode MS" w:ascii="Arial" w:hAnsi="Arial"/>
+                <w:color w:val="auto"/>
+                <w:kern w:val="2"/>
+                <w:sz w:val="24"/>
+                <w:szCs w:val="24"/>
+                <w:lang w:val="en-US" w:eastAsia="zh-CN" w:bidi="hi-IN"/>
+              </w:rPr>
+              <w:t>WeekxContent (Classroom)</w:t>
+            </w:r>
+          </w:p>
+          <w:p>
+            <w:pPr>
+              <w:pStyle w:val="TableContents"/>
+              <w:widowControl w:val="false"/>
+              <w:bidi w:val="0"/>
+              <w:jc w:val="left"/>
+              <w:rPr>
+                <w:rFonts w:ascii="Arial" w:hAnsi="Arial"/>
+              </w:rPr>
+            </w:pPr>
+            <w:r>
+              <w:rPr>
+                <w:rFonts w:ascii="Arial" w:hAnsi="Arial"/>
+              </w:rPr>
+            </w:r>
+          </w:p>
+        </w:tc>
+        <w:tc>
+          <w:tcPr>
+            <w:tcW w:w="2881" w:type="dxa"/>
             <w:tcBorders/>
           </w:tcPr>
           <w:p>
@@ -550,7 +522,7 @@
         </w:tc>
         <w:tc>
           <w:tcPr>
-            <w:tcW w:w="1072" w:type="dxa"/>
+            <w:tcW w:w="1071" w:type="dxa"/>
             <w:tcBorders/>
           </w:tcPr>
           <w:p>
@@ -580,7 +552,7 @@
         <w:trPr/>
         <w:tc>
           <w:tcPr>
-            <w:tcW w:w="5048" w:type="dxa"/>
+            <w:tcW w:w="5047" w:type="dxa"/>
             <w:tcBorders/>
           </w:tcPr>
           <w:p>
@@ -676,61 +648,39 @@
                 <w:szCs w:val="24"/>
                 <w:lang w:val="en-US" w:eastAsia="zh-CN" w:bidi="hi-IN"/>
               </w:rPr>
-              <w:t xml:space="preserve">WeekxContent </w:t>
-            </w:r>
-            <w:r>
-              <w:rPr>
-                <w:rFonts w:eastAsia="Songti SC" w:cs="Arial Unicode MS" w:ascii="Arial" w:hAnsi="Arial"/>
-                <w:color w:val="auto"/>
-                <w:kern w:val="2"/>
-                <w:sz w:val="24"/>
-                <w:szCs w:val="24"/>
-                <w:lang w:val="en-US" w:eastAsia="zh-CN" w:bidi="hi-IN"/>
-              </w:rPr>
-              <w:t>(</w:t>
-            </w:r>
-            <w:r>
-              <w:rPr>
-                <w:rFonts w:eastAsia="Songti SC" w:cs="Arial Unicode MS" w:ascii="Arial" w:hAnsi="Arial"/>
-                <w:color w:val="auto"/>
-                <w:kern w:val="2"/>
-                <w:sz w:val="24"/>
-                <w:szCs w:val="24"/>
-                <w:lang w:val="en-US" w:eastAsia="zh-CN" w:bidi="hi-IN"/>
-              </w:rPr>
-              <w:t>Classroom)</w:t>
-            </w:r>
-          </w:p>
-          <w:p>
-            <w:pPr>
-              <w:pStyle w:val="TableContents"/>
-              <w:widowControl w:val="false"/>
-              <w:bidi w:val="0"/>
-              <w:jc w:val="left"/>
-              <w:rPr>
-                <w:rFonts w:ascii="Arial" w:hAnsi="Arial" w:eastAsia="Songti SC" w:cs="Arial Unicode MS"/>
-                <w:color w:val="auto"/>
-                <w:kern w:val="2"/>
-                <w:sz w:val="24"/>
-                <w:szCs w:val="24"/>
-                <w:lang w:val="en-US" w:eastAsia="zh-CN" w:bidi="hi-IN"/>
-              </w:rPr>
-            </w:pPr>
-            <w:r>
-              <w:rPr>
-                <w:rFonts w:eastAsia="Songti SC" w:cs="Arial Unicode MS" w:ascii="Arial" w:hAnsi="Arial"/>
-                <w:color w:val="auto"/>
-                <w:kern w:val="2"/>
-                <w:sz w:val="24"/>
-                <w:szCs w:val="24"/>
-                <w:lang w:val="en-US" w:eastAsia="zh-CN" w:bidi="hi-IN"/>
-              </w:rPr>
-            </w:r>
-          </w:p>
-        </w:tc>
-        <w:tc>
-          <w:tcPr>
-            <w:tcW w:w="2880" w:type="dxa"/>
+              <w:t>WeekxContent (Classroom)</w:t>
+            </w:r>
+          </w:p>
+          <w:p>
+            <w:pPr>
+              <w:pStyle w:val="TableContents"/>
+              <w:widowControl w:val="false"/>
+              <w:bidi w:val="0"/>
+              <w:jc w:val="left"/>
+              <w:rPr>
+                <w:rFonts w:ascii="Arial" w:hAnsi="Arial" w:eastAsia="Songti SC" w:cs="Arial Unicode MS"/>
+                <w:color w:val="auto"/>
+                <w:kern w:val="2"/>
+                <w:sz w:val="24"/>
+                <w:szCs w:val="24"/>
+                <w:lang w:val="en-US" w:eastAsia="zh-CN" w:bidi="hi-IN"/>
+              </w:rPr>
+            </w:pPr>
+            <w:r>
+              <w:rPr>
+                <w:rFonts w:eastAsia="Songti SC" w:cs="Arial Unicode MS" w:ascii="Arial" w:hAnsi="Arial"/>
+                <w:color w:val="auto"/>
+                <w:kern w:val="2"/>
+                <w:sz w:val="24"/>
+                <w:szCs w:val="24"/>
+                <w:lang w:val="en-US" w:eastAsia="zh-CN" w:bidi="hi-IN"/>
+              </w:rPr>
+            </w:r>
+          </w:p>
+        </w:tc>
+        <w:tc>
+          <w:tcPr>
+            <w:tcW w:w="2881" w:type="dxa"/>
             <w:tcBorders/>
           </w:tcPr>
           <w:p>
@@ -775,7 +725,7 @@
         </w:tc>
         <w:tc>
           <w:tcPr>
-            <w:tcW w:w="1072" w:type="dxa"/>
+            <w:tcW w:w="1071" w:type="dxa"/>
             <w:tcBorders/>
           </w:tcPr>
           <w:p>
@@ -805,7 +755,7 @@
         <w:trPr/>
         <w:tc>
           <w:tcPr>
-            <w:tcW w:w="5048" w:type="dxa"/>
+            <w:tcW w:w="5047" w:type="dxa"/>
             <w:tcBorders/>
           </w:tcPr>
           <w:p>
@@ -844,41 +794,29 @@
               <w:rPr>
                 <w:rFonts w:ascii="Arial" w:hAnsi="Arial"/>
               </w:rPr>
-              <w:t xml:space="preserve">ENGR102 Plan </w:t>
-            </w:r>
-            <w:r>
-              <w:rPr>
-                <w:rFonts w:ascii="Arial" w:hAnsi="Arial"/>
-              </w:rPr>
-              <w:t>(</w:t>
-            </w:r>
-            <w:r>
-              <w:rPr>
-                <w:rFonts w:ascii="Arial" w:hAnsi="Arial"/>
-              </w:rPr>
-              <w:t>main page)</w:t>
-            </w:r>
-          </w:p>
-          <w:p>
-            <w:pPr>
-              <w:pStyle w:val="TableContents"/>
-              <w:widowControl w:val="false"/>
-              <w:bidi w:val="0"/>
-              <w:jc w:val="left"/>
-              <w:rPr>
-                <w:rFonts w:ascii="Arial" w:hAnsi="Arial"/>
-              </w:rPr>
-            </w:pPr>
-            <w:r>
-              <w:rPr>
-                <w:rFonts w:ascii="Arial" w:hAnsi="Arial"/>
-              </w:rPr>
-            </w:r>
-          </w:p>
-        </w:tc>
-        <w:tc>
-          <w:tcPr>
-            <w:tcW w:w="2880" w:type="dxa"/>
+              <w:t>ENGR102 Plan (main page)</w:t>
+            </w:r>
+          </w:p>
+          <w:p>
+            <w:pPr>
+              <w:pStyle w:val="TableContents"/>
+              <w:widowControl w:val="false"/>
+              <w:bidi w:val="0"/>
+              <w:jc w:val="left"/>
+              <w:rPr>
+                <w:rFonts w:ascii="Arial" w:hAnsi="Arial"/>
+              </w:rPr>
+            </w:pPr>
+            <w:r>
+              <w:rPr>
+                <w:rFonts w:ascii="Arial" w:hAnsi="Arial"/>
+              </w:rPr>
+            </w:r>
+          </w:p>
+        </w:tc>
+        <w:tc>
+          <w:tcPr>
+            <w:tcW w:w="2881" w:type="dxa"/>
             <w:tcBorders/>
           </w:tcPr>
           <w:p>
@@ -922,7 +860,7 @@
         </w:tc>
         <w:tc>
           <w:tcPr>
-            <w:tcW w:w="1072" w:type="dxa"/>
+            <w:tcW w:w="1071" w:type="dxa"/>
             <w:tcBorders/>
           </w:tcPr>
           <w:p>
@@ -952,7 +890,7 @@
         <w:trPr/>
         <w:tc>
           <w:tcPr>
-            <w:tcW w:w="5048" w:type="dxa"/>
+            <w:tcW w:w="5047" w:type="dxa"/>
             <w:tcBorders/>
           </w:tcPr>
           <w:p>
@@ -1011,72 +949,39 @@
                 <w:szCs w:val="24"/>
                 <w:lang w:val="en-US" w:eastAsia="zh-CN" w:bidi="hi-IN"/>
               </w:rPr>
-              <w:t xml:space="preserve">WeekxChecklist </w:t>
-            </w:r>
-            <w:r>
-              <w:rPr>
-                <w:rFonts w:eastAsia="Songti SC" w:cs="Arial Unicode MS" w:ascii="Arial" w:hAnsi="Arial"/>
-                <w:color w:val="auto"/>
-                <w:kern w:val="2"/>
-                <w:sz w:val="24"/>
-                <w:szCs w:val="24"/>
-                <w:lang w:val="en-US" w:eastAsia="zh-CN" w:bidi="hi-IN"/>
-              </w:rPr>
-              <w:t>(</w:t>
-            </w:r>
-            <w:r>
-              <w:rPr>
-                <w:rFonts w:eastAsia="Songti SC" w:cs="Arial Unicode MS" w:ascii="Arial" w:hAnsi="Arial"/>
-                <w:color w:val="auto"/>
-                <w:kern w:val="2"/>
-                <w:sz w:val="24"/>
-                <w:szCs w:val="24"/>
-                <w:lang w:val="en-US" w:eastAsia="zh-CN" w:bidi="hi-IN"/>
-              </w:rPr>
-              <w:t>Documents/WeeklyChecklist</w:t>
-            </w:r>
-            <w:r>
-              <w:rPr>
-                <w:rFonts w:eastAsia="Songti SC" w:cs="Arial Unicode MS" w:ascii="Arial" w:hAnsi="Arial"/>
-                <w:color w:val="auto"/>
-                <w:kern w:val="2"/>
-                <w:sz w:val="24"/>
-                <w:szCs w:val="24"/>
-                <w:lang w:val="en-US" w:eastAsia="zh-CN" w:bidi="hi-IN"/>
-              </w:rPr>
-              <w:t>)</w:t>
-            </w:r>
-          </w:p>
-          <w:p>
-            <w:pPr>
-              <w:pStyle w:val="TableContents"/>
-              <w:widowControl w:val="false"/>
-              <w:bidi w:val="0"/>
-              <w:jc w:val="left"/>
-              <w:rPr>
-                <w:rFonts w:ascii="Arial" w:hAnsi="Arial" w:eastAsia="Songti SC" w:cs="Arial Unicode MS"/>
-                <w:color w:val="auto"/>
-                <w:kern w:val="2"/>
-                <w:sz w:val="24"/>
-                <w:szCs w:val="24"/>
-                <w:lang w:val="en-US" w:eastAsia="zh-CN" w:bidi="hi-IN"/>
-              </w:rPr>
-            </w:pPr>
-            <w:r>
-              <w:rPr>
-                <w:rFonts w:eastAsia="Songti SC" w:cs="Arial Unicode MS" w:ascii="Arial" w:hAnsi="Arial"/>
-                <w:color w:val="auto"/>
-                <w:kern w:val="2"/>
-                <w:sz w:val="24"/>
-                <w:szCs w:val="24"/>
-                <w:lang w:val="en-US" w:eastAsia="zh-CN" w:bidi="hi-IN"/>
-              </w:rPr>
-            </w:r>
-          </w:p>
-        </w:tc>
-        <w:tc>
-          <w:tcPr>
-            <w:tcW w:w="2880" w:type="dxa"/>
+              <w:t>WeekxChecklist (Documents/WeeklyChecklist)</w:t>
+            </w:r>
+          </w:p>
+          <w:p>
+            <w:pPr>
+              <w:pStyle w:val="TableContents"/>
+              <w:widowControl w:val="false"/>
+              <w:bidi w:val="0"/>
+              <w:jc w:val="left"/>
+              <w:rPr>
+                <w:rFonts w:ascii="Arial" w:hAnsi="Arial" w:eastAsia="Songti SC" w:cs="Arial Unicode MS"/>
+                <w:color w:val="auto"/>
+                <w:kern w:val="2"/>
+                <w:sz w:val="24"/>
+                <w:szCs w:val="24"/>
+                <w:lang w:val="en-US" w:eastAsia="zh-CN" w:bidi="hi-IN"/>
+              </w:rPr>
+            </w:pPr>
+            <w:r>
+              <w:rPr>
+                <w:rFonts w:eastAsia="Songti SC" w:cs="Arial Unicode MS" w:ascii="Arial" w:hAnsi="Arial"/>
+                <w:color w:val="auto"/>
+                <w:kern w:val="2"/>
+                <w:sz w:val="24"/>
+                <w:szCs w:val="24"/>
+                <w:lang w:val="en-US" w:eastAsia="zh-CN" w:bidi="hi-IN"/>
+              </w:rPr>
+            </w:r>
+          </w:p>
+        </w:tc>
+        <w:tc>
+          <w:tcPr>
+            <w:tcW w:w="2881" w:type="dxa"/>
             <w:tcBorders/>
           </w:tcPr>
           <w:p>
@@ -1120,7 +1025,7 @@
         </w:tc>
         <w:tc>
           <w:tcPr>
-            <w:tcW w:w="1072" w:type="dxa"/>
+            <w:tcW w:w="1071" w:type="dxa"/>
             <w:tcBorders/>
           </w:tcPr>
           <w:p>
@@ -1150,7 +1055,7 @@
         <w:trPr/>
         <w:tc>
           <w:tcPr>
-            <w:tcW w:w="5048" w:type="dxa"/>
+            <w:tcW w:w="5047" w:type="dxa"/>
             <w:tcBorders/>
           </w:tcPr>
           <w:p>
@@ -1217,61 +1122,39 @@
                 <w:szCs w:val="24"/>
                 <w:lang w:val="en-US" w:eastAsia="zh-CN" w:bidi="hi-IN"/>
               </w:rPr>
-              <w:t xml:space="preserve">Digital Resources </w:t>
-            </w:r>
-            <w:r>
-              <w:rPr>
-                <w:rFonts w:eastAsia="Songti SC" w:cs="Arial Unicode MS" w:ascii="Arial" w:hAnsi="Arial"/>
-                <w:color w:val="auto"/>
-                <w:kern w:val="2"/>
-                <w:sz w:val="24"/>
-                <w:szCs w:val="24"/>
-                <w:lang w:val="en-US" w:eastAsia="zh-CN" w:bidi="hi-IN"/>
-              </w:rPr>
-              <w:t>(</w:t>
-            </w:r>
-            <w:r>
-              <w:rPr>
-                <w:rFonts w:eastAsia="Songti SC" w:cs="Arial Unicode MS" w:ascii="Arial" w:hAnsi="Arial"/>
-                <w:color w:val="auto"/>
-                <w:kern w:val="2"/>
-                <w:sz w:val="24"/>
-                <w:szCs w:val="24"/>
-                <w:lang w:val="en-US" w:eastAsia="zh-CN" w:bidi="hi-IN"/>
-              </w:rPr>
-              <w:t>main page)</w:t>
-            </w:r>
-          </w:p>
-          <w:p>
-            <w:pPr>
-              <w:pStyle w:val="TableContents"/>
-              <w:widowControl w:val="false"/>
-              <w:bidi w:val="0"/>
-              <w:jc w:val="left"/>
-              <w:rPr>
-                <w:rFonts w:ascii="Arial" w:hAnsi="Arial" w:eastAsia="Songti SC" w:cs="Arial Unicode MS"/>
-                <w:color w:val="auto"/>
-                <w:kern w:val="2"/>
-                <w:sz w:val="24"/>
-                <w:szCs w:val="24"/>
-                <w:lang w:val="en-US" w:eastAsia="zh-CN" w:bidi="hi-IN"/>
-              </w:rPr>
-            </w:pPr>
-            <w:r>
-              <w:rPr>
-                <w:rFonts w:eastAsia="Songti SC" w:cs="Arial Unicode MS" w:ascii="Arial" w:hAnsi="Arial"/>
-                <w:color w:val="auto"/>
-                <w:kern w:val="2"/>
-                <w:sz w:val="24"/>
-                <w:szCs w:val="24"/>
-                <w:lang w:val="en-US" w:eastAsia="zh-CN" w:bidi="hi-IN"/>
-              </w:rPr>
-            </w:r>
-          </w:p>
-        </w:tc>
-        <w:tc>
-          <w:tcPr>
-            <w:tcW w:w="2880" w:type="dxa"/>
+              <w:t>Digital Resources (main page)</w:t>
+            </w:r>
+          </w:p>
+          <w:p>
+            <w:pPr>
+              <w:pStyle w:val="TableContents"/>
+              <w:widowControl w:val="false"/>
+              <w:bidi w:val="0"/>
+              <w:jc w:val="left"/>
+              <w:rPr>
+                <w:rFonts w:ascii="Arial" w:hAnsi="Arial" w:eastAsia="Songti SC" w:cs="Arial Unicode MS"/>
+                <w:color w:val="auto"/>
+                <w:kern w:val="2"/>
+                <w:sz w:val="24"/>
+                <w:szCs w:val="24"/>
+                <w:lang w:val="en-US" w:eastAsia="zh-CN" w:bidi="hi-IN"/>
+              </w:rPr>
+            </w:pPr>
+            <w:r>
+              <w:rPr>
+                <w:rFonts w:eastAsia="Songti SC" w:cs="Arial Unicode MS" w:ascii="Arial" w:hAnsi="Arial"/>
+                <w:color w:val="auto"/>
+                <w:kern w:val="2"/>
+                <w:sz w:val="24"/>
+                <w:szCs w:val="24"/>
+                <w:lang w:val="en-US" w:eastAsia="zh-CN" w:bidi="hi-IN"/>
+              </w:rPr>
+            </w:r>
+          </w:p>
+        </w:tc>
+        <w:tc>
+          <w:tcPr>
+            <w:tcW w:w="2881" w:type="dxa"/>
             <w:tcBorders/>
           </w:tcPr>
           <w:p>
@@ -1315,7 +1198,7 @@
         </w:tc>
         <w:tc>
           <w:tcPr>
-            <w:tcW w:w="1072" w:type="dxa"/>
+            <w:tcW w:w="1071" w:type="dxa"/>
             <w:tcBorders/>
           </w:tcPr>
           <w:p>
@@ -1345,29 +1228,29 @@
         <w:trPr/>
         <w:tc>
           <w:tcPr>
-            <w:tcW w:w="5048" w:type="dxa"/>
-            <w:tcBorders/>
-          </w:tcPr>
-          <w:p>
-            <w:pPr>
-              <w:pStyle w:val="TableContents"/>
-              <w:widowControl w:val="false"/>
-              <w:bidi w:val="0"/>
-              <w:jc w:val="left"/>
-              <w:rPr>
-                <w:rFonts w:ascii="Arial" w:hAnsi="Arial"/>
-              </w:rPr>
-            </w:pPr>
-            <w:r>
-              <w:rPr>
-                <w:rFonts w:ascii="Arial" w:hAnsi="Arial"/>
-              </w:rPr>
-            </w:r>
-          </w:p>
-        </w:tc>
-        <w:tc>
-          <w:tcPr>
-            <w:tcW w:w="2880" w:type="dxa"/>
+            <w:tcW w:w="5047" w:type="dxa"/>
+            <w:tcBorders/>
+          </w:tcPr>
+          <w:p>
+            <w:pPr>
+              <w:pStyle w:val="TableContents"/>
+              <w:widowControl w:val="false"/>
+              <w:bidi w:val="0"/>
+              <w:jc w:val="left"/>
+              <w:rPr>
+                <w:rFonts w:ascii="Arial" w:hAnsi="Arial"/>
+              </w:rPr>
+            </w:pPr>
+            <w:r>
+              <w:rPr>
+                <w:rFonts w:ascii="Arial" w:hAnsi="Arial"/>
+              </w:rPr>
+            </w:r>
+          </w:p>
+        </w:tc>
+        <w:tc>
+          <w:tcPr>
+            <w:tcW w:w="2881" w:type="dxa"/>
             <w:tcBorders/>
           </w:tcPr>
           <w:p>
@@ -1411,7 +1294,7 @@
         </w:tc>
         <w:tc>
           <w:tcPr>
-            <w:tcW w:w="1072" w:type="dxa"/>
+            <w:tcW w:w="1071" w:type="dxa"/>
             <w:tcBorders/>
           </w:tcPr>
           <w:p>
@@ -1436,7 +1319,7 @@
         <w:trPr/>
         <w:tc>
           <w:tcPr>
-            <w:tcW w:w="5048" w:type="dxa"/>
+            <w:tcW w:w="5047" w:type="dxa"/>
             <w:tcBorders/>
           </w:tcPr>
           <w:p>
@@ -1490,7 +1373,7 @@
         </w:tc>
         <w:tc>
           <w:tcPr>
-            <w:tcW w:w="2880" w:type="dxa"/>
+            <w:tcW w:w="2881" w:type="dxa"/>
             <w:tcBorders/>
           </w:tcPr>
           <w:p>
@@ -1534,7 +1417,7 @@
         </w:tc>
         <w:tc>
           <w:tcPr>
-            <w:tcW w:w="1072" w:type="dxa"/>
+            <w:tcW w:w="1071" w:type="dxa"/>
             <w:tcBorders/>
           </w:tcPr>
           <w:p>
@@ -1559,7 +1442,7 @@
         <w:trPr/>
         <w:tc>
           <w:tcPr>
-            <w:tcW w:w="5048" w:type="dxa"/>
+            <w:tcW w:w="5047" w:type="dxa"/>
             <w:tcBorders/>
           </w:tcPr>
           <w:p>
@@ -1636,7 +1519,7 @@
         </w:tc>
         <w:tc>
           <w:tcPr>
-            <w:tcW w:w="2880" w:type="dxa"/>
+            <w:tcW w:w="2881" w:type="dxa"/>
             <w:tcBorders/>
           </w:tcPr>
           <w:p>
@@ -1680,7 +1563,7 @@
         </w:tc>
         <w:tc>
           <w:tcPr>
-            <w:tcW w:w="1072" w:type="dxa"/>
+            <w:tcW w:w="1071" w:type="dxa"/>
             <w:tcBorders/>
           </w:tcPr>
           <w:p>
@@ -1710,7 +1593,7 @@
         <w:trPr/>
         <w:tc>
           <w:tcPr>
-            <w:tcW w:w="5048" w:type="dxa"/>
+            <w:tcW w:w="5047" w:type="dxa"/>
             <w:tcBorders/>
           </w:tcPr>
           <w:p>
@@ -1803,7 +1686,7 @@
         </w:tc>
         <w:tc>
           <w:tcPr>
-            <w:tcW w:w="2880" w:type="dxa"/>
+            <w:tcW w:w="2881" w:type="dxa"/>
             <w:tcBorders/>
           </w:tcPr>
           <w:p>
@@ -1847,7 +1730,7 @@
         </w:tc>
         <w:tc>
           <w:tcPr>
-            <w:tcW w:w="1072" w:type="dxa"/>
+            <w:tcW w:w="1071" w:type="dxa"/>
             <w:tcBorders/>
           </w:tcPr>
           <w:p>
@@ -1877,7 +1760,7 @@
         <w:trPr/>
         <w:tc>
           <w:tcPr>
-            <w:tcW w:w="5048" w:type="dxa"/>
+            <w:tcW w:w="5047" w:type="dxa"/>
             <w:tcBorders/>
           </w:tcPr>
           <w:p>
@@ -1944,72 +1827,39 @@
                 <w:szCs w:val="24"/>
                 <w:lang w:val="en-US" w:eastAsia="zh-CN" w:bidi="hi-IN"/>
               </w:rPr>
-              <w:t xml:space="preserve">CADActivityx – </w:t>
-            </w:r>
-            <w:r>
-              <w:rPr>
-                <w:rFonts w:eastAsia="Songti SC" w:cs="Arial Unicode MS" w:ascii="Arial" w:hAnsi="Arial"/>
-                <w:color w:val="auto"/>
-                <w:kern w:val="2"/>
-                <w:sz w:val="24"/>
-                <w:szCs w:val="24"/>
-                <w:lang w:val="en-US" w:eastAsia="zh-CN" w:bidi="hi-IN"/>
-              </w:rPr>
-              <w:t xml:space="preserve">notes </w:t>
-            </w:r>
-            <w:r>
-              <w:rPr>
-                <w:rFonts w:eastAsia="Songti SC" w:cs="Arial Unicode MS" w:ascii="Arial" w:hAnsi="Arial"/>
-                <w:color w:val="auto"/>
-                <w:kern w:val="2"/>
-                <w:sz w:val="24"/>
-                <w:szCs w:val="24"/>
-                <w:lang w:val="en-US" w:eastAsia="zh-CN" w:bidi="hi-IN"/>
-              </w:rPr>
-              <w:t>(</w:t>
-            </w:r>
-            <w:r>
-              <w:rPr>
-                <w:rFonts w:eastAsia="Songti SC" w:cs="Arial Unicode MS" w:ascii="Arial" w:hAnsi="Arial"/>
-                <w:color w:val="auto"/>
-                <w:kern w:val="2"/>
-                <w:sz w:val="24"/>
-                <w:szCs w:val="24"/>
-                <w:lang w:val="en-US" w:eastAsia="zh-CN" w:bidi="hi-IN"/>
-              </w:rPr>
-              <w:t>Fusion360 folder)</w:t>
-            </w:r>
-          </w:p>
-          <w:p>
-            <w:pPr>
-              <w:pStyle w:val="TableContents"/>
-              <w:widowControl w:val="false"/>
-              <w:bidi w:val="0"/>
-              <w:jc w:val="left"/>
-              <w:rPr>
-                <w:rFonts w:ascii="Arial" w:hAnsi="Arial" w:eastAsia="Songti SC" w:cs="Arial Unicode MS"/>
-                <w:color w:val="auto"/>
-                <w:kern w:val="2"/>
-                <w:sz w:val="24"/>
-                <w:szCs w:val="24"/>
-                <w:lang w:val="en-US" w:eastAsia="zh-CN" w:bidi="hi-IN"/>
-              </w:rPr>
-            </w:pPr>
-            <w:r>
-              <w:rPr>
-                <w:rFonts w:eastAsia="Songti SC" w:cs="Arial Unicode MS" w:ascii="Arial" w:hAnsi="Arial"/>
-                <w:color w:val="auto"/>
-                <w:kern w:val="2"/>
-                <w:sz w:val="24"/>
-                <w:szCs w:val="24"/>
-                <w:lang w:val="en-US" w:eastAsia="zh-CN" w:bidi="hi-IN"/>
-              </w:rPr>
-            </w:r>
-          </w:p>
-        </w:tc>
-        <w:tc>
-          <w:tcPr>
-            <w:tcW w:w="2880" w:type="dxa"/>
+              <w:t>CADActivityx – notes (Fusion360 folder)</w:t>
+            </w:r>
+          </w:p>
+          <w:p>
+            <w:pPr>
+              <w:pStyle w:val="TableContents"/>
+              <w:widowControl w:val="false"/>
+              <w:bidi w:val="0"/>
+              <w:jc w:val="left"/>
+              <w:rPr>
+                <w:rFonts w:ascii="Arial" w:hAnsi="Arial" w:eastAsia="Songti SC" w:cs="Arial Unicode MS"/>
+                <w:color w:val="auto"/>
+                <w:kern w:val="2"/>
+                <w:sz w:val="24"/>
+                <w:szCs w:val="24"/>
+                <w:lang w:val="en-US" w:eastAsia="zh-CN" w:bidi="hi-IN"/>
+              </w:rPr>
+            </w:pPr>
+            <w:r>
+              <w:rPr>
+                <w:rFonts w:eastAsia="Songti SC" w:cs="Arial Unicode MS" w:ascii="Arial" w:hAnsi="Arial"/>
+                <w:color w:val="auto"/>
+                <w:kern w:val="2"/>
+                <w:sz w:val="24"/>
+                <w:szCs w:val="24"/>
+                <w:lang w:val="en-US" w:eastAsia="zh-CN" w:bidi="hi-IN"/>
+              </w:rPr>
+            </w:r>
+          </w:p>
+        </w:tc>
+        <w:tc>
+          <w:tcPr>
+            <w:tcW w:w="2881" w:type="dxa"/>
             <w:tcBorders/>
           </w:tcPr>
           <w:p>
@@ -2053,7 +1903,7 @@
         </w:tc>
         <w:tc>
           <w:tcPr>
-            <w:tcW w:w="1072" w:type="dxa"/>
+            <w:tcW w:w="1071" w:type="dxa"/>
             <w:tcBorders/>
           </w:tcPr>
           <w:p>
@@ -2083,7 +1933,7 @@
         <w:trPr/>
         <w:tc>
           <w:tcPr>
-            <w:tcW w:w="5048" w:type="dxa"/>
+            <w:tcW w:w="5047" w:type="dxa"/>
             <w:tcBorders/>
           </w:tcPr>
           <w:p>
@@ -2139,72 +1989,39 @@
                 <w:szCs w:val="24"/>
                 <w:lang w:val="en-US" w:eastAsia="zh-CN" w:bidi="hi-IN"/>
               </w:rPr>
-              <w:t>Weekly Skills Assess</w:t>
-            </w:r>
-            <w:r>
-              <w:rPr>
-                <w:rFonts w:eastAsia="Songti SC" w:cs="Arial Unicode MS" w:ascii="Arial" w:hAnsi="Arial"/>
-                <w:color w:val="auto"/>
-                <w:kern w:val="2"/>
-                <w:sz w:val="24"/>
-                <w:szCs w:val="24"/>
-                <w:lang w:val="en-US" w:eastAsia="zh-CN" w:bidi="hi-IN"/>
-              </w:rPr>
-              <w:t xml:space="preserve">ment </w:t>
-            </w:r>
-            <w:r>
-              <w:rPr>
-                <w:rFonts w:eastAsia="Songti SC" w:cs="Arial Unicode MS" w:ascii="Arial" w:hAnsi="Arial"/>
-                <w:color w:val="auto"/>
-                <w:kern w:val="2"/>
-                <w:sz w:val="24"/>
-                <w:szCs w:val="24"/>
-                <w:lang w:val="en-US" w:eastAsia="zh-CN" w:bidi="hi-IN"/>
-              </w:rPr>
-              <w:t>(</w:t>
-            </w:r>
-            <w:r>
-              <w:rPr>
-                <w:rFonts w:eastAsia="Songti SC" w:cs="Arial Unicode MS" w:ascii="Arial" w:hAnsi="Arial"/>
-                <w:color w:val="auto"/>
-                <w:kern w:val="2"/>
-                <w:sz w:val="24"/>
-                <w:szCs w:val="24"/>
-                <w:lang w:val="en-US" w:eastAsia="zh-CN" w:bidi="hi-IN"/>
-              </w:rPr>
-              <w:t>Fusion360 folder)</w:t>
-            </w:r>
-          </w:p>
-          <w:p>
-            <w:pPr>
-              <w:pStyle w:val="TableContents"/>
-              <w:widowControl w:val="false"/>
-              <w:bidi w:val="0"/>
-              <w:jc w:val="left"/>
-              <w:rPr>
-                <w:rFonts w:ascii="Arial" w:hAnsi="Arial" w:eastAsia="Songti SC" w:cs="Arial Unicode MS"/>
-                <w:color w:val="auto"/>
-                <w:kern w:val="2"/>
-                <w:sz w:val="24"/>
-                <w:szCs w:val="24"/>
-                <w:lang w:val="en-US" w:eastAsia="zh-CN" w:bidi="hi-IN"/>
-              </w:rPr>
-            </w:pPr>
-            <w:r>
-              <w:rPr>
-                <w:rFonts w:eastAsia="Songti SC" w:cs="Arial Unicode MS" w:ascii="Arial" w:hAnsi="Arial"/>
-                <w:color w:val="auto"/>
-                <w:kern w:val="2"/>
-                <w:sz w:val="24"/>
-                <w:szCs w:val="24"/>
-                <w:lang w:val="en-US" w:eastAsia="zh-CN" w:bidi="hi-IN"/>
-              </w:rPr>
-            </w:r>
-          </w:p>
-        </w:tc>
-        <w:tc>
-          <w:tcPr>
-            <w:tcW w:w="2880" w:type="dxa"/>
+              <w:t>Weekly Skills Assessment (Fusion360 folder)</w:t>
+            </w:r>
+          </w:p>
+          <w:p>
+            <w:pPr>
+              <w:pStyle w:val="TableContents"/>
+              <w:widowControl w:val="false"/>
+              <w:bidi w:val="0"/>
+              <w:jc w:val="left"/>
+              <w:rPr>
+                <w:rFonts w:ascii="Arial" w:hAnsi="Arial" w:eastAsia="Songti SC" w:cs="Arial Unicode MS"/>
+                <w:color w:val="auto"/>
+                <w:kern w:val="2"/>
+                <w:sz w:val="24"/>
+                <w:szCs w:val="24"/>
+                <w:lang w:val="en-US" w:eastAsia="zh-CN" w:bidi="hi-IN"/>
+              </w:rPr>
+            </w:pPr>
+            <w:r>
+              <w:rPr>
+                <w:rFonts w:eastAsia="Songti SC" w:cs="Arial Unicode MS" w:ascii="Arial" w:hAnsi="Arial"/>
+                <w:color w:val="auto"/>
+                <w:kern w:val="2"/>
+                <w:sz w:val="24"/>
+                <w:szCs w:val="24"/>
+                <w:lang w:val="en-US" w:eastAsia="zh-CN" w:bidi="hi-IN"/>
+              </w:rPr>
+            </w:r>
+          </w:p>
+        </w:tc>
+        <w:tc>
+          <w:tcPr>
+            <w:tcW w:w="2881" w:type="dxa"/>
             <w:tcBorders/>
           </w:tcPr>
           <w:p>
@@ -2248,7 +2065,7 @@
         </w:tc>
         <w:tc>
           <w:tcPr>
-            <w:tcW w:w="1072" w:type="dxa"/>
+            <w:tcW w:w="1071" w:type="dxa"/>
             <w:tcBorders/>
           </w:tcPr>
           <w:p>
@@ -2278,7 +2095,7 @@
         <w:trPr/>
         <w:tc>
           <w:tcPr>
-            <w:tcW w:w="5048" w:type="dxa"/>
+            <w:tcW w:w="5047" w:type="dxa"/>
             <w:tcBorders/>
           </w:tcPr>
           <w:p>
@@ -2345,39 +2162,50 @@
                 <w:szCs w:val="24"/>
                 <w:lang w:val="en-US" w:eastAsia="zh-CN" w:bidi="hi-IN"/>
               </w:rPr>
-              <w:t>CADPlan(Fusion360 folder)</w:t>
-            </w:r>
-          </w:p>
-          <w:p>
-            <w:pPr>
-              <w:pStyle w:val="TableContents"/>
-              <w:widowControl w:val="false"/>
-              <w:bidi w:val="0"/>
-              <w:jc w:val="left"/>
-              <w:rPr>
-                <w:rFonts w:ascii="Arial" w:hAnsi="Arial" w:eastAsia="Songti SC" w:cs="Arial Unicode MS"/>
-                <w:color w:val="auto"/>
-                <w:kern w:val="2"/>
-                <w:sz w:val="24"/>
-                <w:szCs w:val="24"/>
-                <w:lang w:val="en-US" w:eastAsia="zh-CN" w:bidi="hi-IN"/>
-              </w:rPr>
-            </w:pPr>
-            <w:r>
-              <w:rPr>
-                <w:rFonts w:eastAsia="Songti SC" w:cs="Arial Unicode MS" w:ascii="Arial" w:hAnsi="Arial"/>
-                <w:color w:val="auto"/>
-                <w:kern w:val="2"/>
-                <w:sz w:val="24"/>
-                <w:szCs w:val="24"/>
-                <w:lang w:val="en-US" w:eastAsia="zh-CN" w:bidi="hi-IN"/>
-              </w:rPr>
-            </w:r>
-          </w:p>
-        </w:tc>
-        <w:tc>
-          <w:tcPr>
-            <w:tcW w:w="2880" w:type="dxa"/>
+              <w:t>Fusion</w:t>
+            </w:r>
+            <w:r>
+              <w:rPr>
+                <w:rFonts w:eastAsia="Songti SC" w:cs="Arial Unicode MS" w:ascii="Arial" w:hAnsi="Arial"/>
+                <w:color w:val="auto"/>
+                <w:kern w:val="2"/>
+                <w:sz w:val="24"/>
+                <w:szCs w:val="24"/>
+                <w:lang w:val="en-US" w:eastAsia="zh-CN" w:bidi="hi-IN"/>
+              </w:rPr>
+              <w:t>Plan(Fusion360 folder)</w:t>
+            </w:r>
+          </w:p>
+          <w:p>
+            <w:pPr>
+              <w:pStyle w:val="TableContents"/>
+              <w:widowControl w:val="false"/>
+              <w:bidi w:val="0"/>
+              <w:jc w:val="left"/>
+              <w:rPr>
+                <w:rFonts w:ascii="Arial" w:hAnsi="Arial" w:eastAsia="Songti SC" w:cs="Arial Unicode MS"/>
+                <w:color w:val="auto"/>
+                <w:kern w:val="2"/>
+                <w:sz w:val="24"/>
+                <w:szCs w:val="24"/>
+                <w:lang w:val="en-US" w:eastAsia="zh-CN" w:bidi="hi-IN"/>
+              </w:rPr>
+            </w:pPr>
+            <w:r>
+              <w:rPr>
+                <w:rFonts w:eastAsia="Songti SC" w:cs="Arial Unicode MS" w:ascii="Arial" w:hAnsi="Arial"/>
+                <w:color w:val="auto"/>
+                <w:kern w:val="2"/>
+                <w:sz w:val="24"/>
+                <w:szCs w:val="24"/>
+                <w:lang w:val="en-US" w:eastAsia="zh-CN" w:bidi="hi-IN"/>
+              </w:rPr>
+            </w:r>
+          </w:p>
+        </w:tc>
+        <w:tc>
+          <w:tcPr>
+            <w:tcW w:w="2881" w:type="dxa"/>
             <w:tcBorders/>
           </w:tcPr>
           <w:p>
@@ -2421,7 +2249,7 @@
         </w:tc>
         <w:tc>
           <w:tcPr>
-            <w:tcW w:w="1072" w:type="dxa"/>
+            <w:tcW w:w="1071" w:type="dxa"/>
             <w:tcBorders/>
           </w:tcPr>
           <w:p>
@@ -2451,7 +2279,7 @@
         <w:trPr/>
         <w:tc>
           <w:tcPr>
-            <w:tcW w:w="5048" w:type="dxa"/>
+            <w:tcW w:w="5047" w:type="dxa"/>
             <w:tcBorders/>
           </w:tcPr>
           <w:p>
@@ -2501,13 +2329,7 @@
               <w:rPr>
                 <w:rFonts w:ascii="Arial" w:hAnsi="Arial"/>
               </w:rPr>
-              <w:t xml:space="preserve">  </w:t>
-            </w:r>
-            <w:r>
-              <w:rPr>
-                <w:rFonts w:ascii="Arial" w:hAnsi="Arial"/>
-              </w:rPr>
-              <w:t>(</w:t>
+              <w:t xml:space="preserve">  (</w:t>
             </w:r>
             <w:r>
               <w:rPr>
@@ -2540,7 +2362,7 @@
         </w:tc>
         <w:tc>
           <w:tcPr>
-            <w:tcW w:w="2880" w:type="dxa"/>
+            <w:tcW w:w="2881" w:type="dxa"/>
             <w:tcBorders/>
           </w:tcPr>
           <w:p>
@@ -2584,7 +2406,7 @@
         </w:tc>
         <w:tc>
           <w:tcPr>
-            <w:tcW w:w="1072" w:type="dxa"/>
+            <w:tcW w:w="1071" w:type="dxa"/>
             <w:tcBorders/>
           </w:tcPr>
           <w:p>
@@ -2614,7 +2436,7 @@
         <w:trPr/>
         <w:tc>
           <w:tcPr>
-            <w:tcW w:w="5048" w:type="dxa"/>
+            <w:tcW w:w="5047" w:type="dxa"/>
             <w:tcBorders/>
           </w:tcPr>
           <w:p>
@@ -2653,41 +2475,29 @@
               <w:rPr>
                 <w:rFonts w:ascii="Arial" w:hAnsi="Arial"/>
               </w:rPr>
-              <w:t xml:space="preserve">ENGR102 Plan </w:t>
-            </w:r>
-            <w:r>
-              <w:rPr>
-                <w:rFonts w:ascii="Arial" w:hAnsi="Arial"/>
-              </w:rPr>
-              <w:t>(</w:t>
-            </w:r>
-            <w:r>
-              <w:rPr>
-                <w:rFonts w:ascii="Arial" w:hAnsi="Arial"/>
-              </w:rPr>
-              <w:t>main page)</w:t>
-            </w:r>
-          </w:p>
-          <w:p>
-            <w:pPr>
-              <w:pStyle w:val="TableContents"/>
-              <w:widowControl w:val="false"/>
-              <w:bidi w:val="0"/>
-              <w:jc w:val="left"/>
-              <w:rPr>
-                <w:rFonts w:ascii="Arial" w:hAnsi="Arial"/>
-              </w:rPr>
-            </w:pPr>
-            <w:r>
-              <w:rPr>
-                <w:rFonts w:ascii="Arial" w:hAnsi="Arial"/>
-              </w:rPr>
-            </w:r>
-          </w:p>
-        </w:tc>
-        <w:tc>
-          <w:tcPr>
-            <w:tcW w:w="2880" w:type="dxa"/>
+              <w:t>ENGR102 Plan (main page)</w:t>
+            </w:r>
+          </w:p>
+          <w:p>
+            <w:pPr>
+              <w:pStyle w:val="TableContents"/>
+              <w:widowControl w:val="false"/>
+              <w:bidi w:val="0"/>
+              <w:jc w:val="left"/>
+              <w:rPr>
+                <w:rFonts w:ascii="Arial" w:hAnsi="Arial"/>
+              </w:rPr>
+            </w:pPr>
+            <w:r>
+              <w:rPr>
+                <w:rFonts w:ascii="Arial" w:hAnsi="Arial"/>
+              </w:rPr>
+            </w:r>
+          </w:p>
+        </w:tc>
+        <w:tc>
+          <w:tcPr>
+            <w:tcW w:w="2881" w:type="dxa"/>
             <w:tcBorders/>
           </w:tcPr>
           <w:p>
@@ -2731,7 +2541,7 @@
         </w:tc>
         <w:tc>
           <w:tcPr>
-            <w:tcW w:w="1072" w:type="dxa"/>
+            <w:tcW w:w="1071" w:type="dxa"/>
             <w:tcBorders/>
           </w:tcPr>
           <w:p>
@@ -2761,7 +2571,7 @@
         <w:trPr/>
         <w:tc>
           <w:tcPr>
-            <w:tcW w:w="5048" w:type="dxa"/>
+            <w:tcW w:w="5047" w:type="dxa"/>
             <w:tcBorders/>
           </w:tcPr>
           <w:p>
@@ -2820,72 +2630,39 @@
                 <w:szCs w:val="24"/>
                 <w:lang w:val="en-US" w:eastAsia="zh-CN" w:bidi="hi-IN"/>
               </w:rPr>
-              <w:t xml:space="preserve">WeekxChecklist </w:t>
-            </w:r>
-            <w:r>
-              <w:rPr>
-                <w:rFonts w:eastAsia="Songti SC" w:cs="Arial Unicode MS" w:ascii="Arial" w:hAnsi="Arial"/>
-                <w:color w:val="auto"/>
-                <w:kern w:val="2"/>
-                <w:sz w:val="24"/>
-                <w:szCs w:val="24"/>
-                <w:lang w:val="en-US" w:eastAsia="zh-CN" w:bidi="hi-IN"/>
-              </w:rPr>
-              <w:t>(</w:t>
-            </w:r>
-            <w:r>
-              <w:rPr>
-                <w:rFonts w:eastAsia="Songti SC" w:cs="Arial Unicode MS" w:ascii="Arial" w:hAnsi="Arial"/>
-                <w:color w:val="auto"/>
-                <w:kern w:val="2"/>
-                <w:sz w:val="24"/>
-                <w:szCs w:val="24"/>
-                <w:lang w:val="en-US" w:eastAsia="zh-CN" w:bidi="hi-IN"/>
-              </w:rPr>
-              <w:t>Documents/WeeklyChecklist</w:t>
-            </w:r>
-            <w:r>
-              <w:rPr>
-                <w:rFonts w:eastAsia="Songti SC" w:cs="Arial Unicode MS" w:ascii="Arial" w:hAnsi="Arial"/>
-                <w:color w:val="auto"/>
-                <w:kern w:val="2"/>
-                <w:sz w:val="24"/>
-                <w:szCs w:val="24"/>
-                <w:lang w:val="en-US" w:eastAsia="zh-CN" w:bidi="hi-IN"/>
-              </w:rPr>
-              <w:t>)</w:t>
-            </w:r>
-          </w:p>
-          <w:p>
-            <w:pPr>
-              <w:pStyle w:val="TableContents"/>
-              <w:widowControl w:val="false"/>
-              <w:bidi w:val="0"/>
-              <w:jc w:val="left"/>
-              <w:rPr>
-                <w:rFonts w:ascii="Arial" w:hAnsi="Arial" w:eastAsia="Songti SC" w:cs="Arial Unicode MS"/>
-                <w:color w:val="auto"/>
-                <w:kern w:val="2"/>
-                <w:sz w:val="24"/>
-                <w:szCs w:val="24"/>
-                <w:lang w:val="en-US" w:eastAsia="zh-CN" w:bidi="hi-IN"/>
-              </w:rPr>
-            </w:pPr>
-            <w:r>
-              <w:rPr>
-                <w:rFonts w:eastAsia="Songti SC" w:cs="Arial Unicode MS" w:ascii="Arial" w:hAnsi="Arial"/>
-                <w:color w:val="auto"/>
-                <w:kern w:val="2"/>
-                <w:sz w:val="24"/>
-                <w:szCs w:val="24"/>
-                <w:lang w:val="en-US" w:eastAsia="zh-CN" w:bidi="hi-IN"/>
-              </w:rPr>
-            </w:r>
-          </w:p>
-        </w:tc>
-        <w:tc>
-          <w:tcPr>
-            <w:tcW w:w="2880" w:type="dxa"/>
+              <w:t>WeekxChecklist (Documents/WeeklyChecklist)</w:t>
+            </w:r>
+          </w:p>
+          <w:p>
+            <w:pPr>
+              <w:pStyle w:val="TableContents"/>
+              <w:widowControl w:val="false"/>
+              <w:bidi w:val="0"/>
+              <w:jc w:val="left"/>
+              <w:rPr>
+                <w:rFonts w:ascii="Arial" w:hAnsi="Arial" w:eastAsia="Songti SC" w:cs="Arial Unicode MS"/>
+                <w:color w:val="auto"/>
+                <w:kern w:val="2"/>
+                <w:sz w:val="24"/>
+                <w:szCs w:val="24"/>
+                <w:lang w:val="en-US" w:eastAsia="zh-CN" w:bidi="hi-IN"/>
+              </w:rPr>
+            </w:pPr>
+            <w:r>
+              <w:rPr>
+                <w:rFonts w:eastAsia="Songti SC" w:cs="Arial Unicode MS" w:ascii="Arial" w:hAnsi="Arial"/>
+                <w:color w:val="auto"/>
+                <w:kern w:val="2"/>
+                <w:sz w:val="24"/>
+                <w:szCs w:val="24"/>
+                <w:lang w:val="en-US" w:eastAsia="zh-CN" w:bidi="hi-IN"/>
+              </w:rPr>
+            </w:r>
+          </w:p>
+        </w:tc>
+        <w:tc>
+          <w:tcPr>
+            <w:tcW w:w="2881" w:type="dxa"/>
             <w:tcBorders/>
           </w:tcPr>
           <w:p>
@@ -2929,7 +2706,7 @@
         </w:tc>
         <w:tc>
           <w:tcPr>
-            <w:tcW w:w="1072" w:type="dxa"/>
+            <w:tcW w:w="1071" w:type="dxa"/>
             <w:tcBorders/>
           </w:tcPr>
           <w:p>
@@ -2959,29 +2736,29 @@
         <w:trPr/>
         <w:tc>
           <w:tcPr>
-            <w:tcW w:w="5048" w:type="dxa"/>
-            <w:tcBorders/>
-          </w:tcPr>
-          <w:p>
-            <w:pPr>
-              <w:pStyle w:val="TableContents"/>
-              <w:widowControl w:val="false"/>
-              <w:bidi w:val="0"/>
-              <w:jc w:val="left"/>
-              <w:rPr>
-                <w:rFonts w:ascii="Arial" w:hAnsi="Arial"/>
-              </w:rPr>
-            </w:pPr>
-            <w:r>
-              <w:rPr>
-                <w:rFonts w:ascii="Arial" w:hAnsi="Arial"/>
-              </w:rPr>
-            </w:r>
-          </w:p>
-        </w:tc>
-        <w:tc>
-          <w:tcPr>
-            <w:tcW w:w="2880" w:type="dxa"/>
+            <w:tcW w:w="5047" w:type="dxa"/>
+            <w:tcBorders/>
+          </w:tcPr>
+          <w:p>
+            <w:pPr>
+              <w:pStyle w:val="TableContents"/>
+              <w:widowControl w:val="false"/>
+              <w:bidi w:val="0"/>
+              <w:jc w:val="left"/>
+              <w:rPr>
+                <w:rFonts w:ascii="Arial" w:hAnsi="Arial"/>
+              </w:rPr>
+            </w:pPr>
+            <w:r>
+              <w:rPr>
+                <w:rFonts w:ascii="Arial" w:hAnsi="Arial"/>
+              </w:rPr>
+            </w:r>
+          </w:p>
+        </w:tc>
+        <w:tc>
+          <w:tcPr>
+            <w:tcW w:w="2881" w:type="dxa"/>
             <w:tcBorders/>
           </w:tcPr>
           <w:p>
@@ -3025,7 +2802,7 @@
         </w:tc>
         <w:tc>
           <w:tcPr>
-            <w:tcW w:w="1072" w:type="dxa"/>
+            <w:tcW w:w="1071" w:type="dxa"/>
             <w:tcBorders/>
           </w:tcPr>
           <w:p>
@@ -3050,7 +2827,7 @@
         <w:trPr/>
         <w:tc>
           <w:tcPr>
-            <w:tcW w:w="5048" w:type="dxa"/>
+            <w:tcW w:w="5047" w:type="dxa"/>
             <w:tcBorders/>
           </w:tcPr>
           <w:p>
@@ -3082,42 +2859,29 @@
                 <w:szCs w:val="28"/>
                 <w:lang w:val="en-US" w:eastAsia="zh-CN" w:bidi="hi-IN"/>
               </w:rPr>
-              <w:t>3D Print/La</w:t>
-            </w:r>
-            <w:r>
-              <w:rPr>
-                <w:rFonts w:eastAsia="Songti SC" w:cs="Arial Unicode MS" w:ascii="Arial" w:hAnsi="Arial"/>
-                <w:b/>
-                <w:bCs/>
-                <w:color w:val="auto"/>
-                <w:kern w:val="2"/>
-                <w:sz w:val="28"/>
-                <w:szCs w:val="28"/>
-                <w:lang w:val="en-US" w:eastAsia="zh-CN" w:bidi="hi-IN"/>
-              </w:rPr>
-              <w:t>b</w:t>
-            </w:r>
-          </w:p>
-          <w:p>
-            <w:pPr>
-              <w:pStyle w:val="TableContents"/>
-              <w:widowControl w:val="false"/>
-              <w:bidi w:val="0"/>
-              <w:jc w:val="left"/>
-              <w:rPr>
-                <w:rFonts w:ascii="Arial" w:hAnsi="Arial"/>
-              </w:rPr>
-            </w:pPr>
-            <w:r>
-              <w:rPr>
-                <w:rFonts w:ascii="Arial" w:hAnsi="Arial"/>
-              </w:rPr>
-            </w:r>
-          </w:p>
-        </w:tc>
-        <w:tc>
-          <w:tcPr>
-            <w:tcW w:w="2880" w:type="dxa"/>
+              <w:t>3D Print/Lab</w:t>
+            </w:r>
+          </w:p>
+          <w:p>
+            <w:pPr>
+              <w:pStyle w:val="TableContents"/>
+              <w:widowControl w:val="false"/>
+              <w:bidi w:val="0"/>
+              <w:jc w:val="left"/>
+              <w:rPr>
+                <w:rFonts w:ascii="Arial" w:hAnsi="Arial"/>
+              </w:rPr>
+            </w:pPr>
+            <w:r>
+              <w:rPr>
+                <w:rFonts w:ascii="Arial" w:hAnsi="Arial"/>
+              </w:rPr>
+            </w:r>
+          </w:p>
+        </w:tc>
+        <w:tc>
+          <w:tcPr>
+            <w:tcW w:w="2881" w:type="dxa"/>
             <w:tcBorders/>
           </w:tcPr>
           <w:p>
@@ -3161,7 +2925,7 @@
         </w:tc>
         <w:tc>
           <w:tcPr>
-            <w:tcW w:w="1072" w:type="dxa"/>
+            <w:tcW w:w="1071" w:type="dxa"/>
             <w:tcBorders/>
           </w:tcPr>
           <w:p>
@@ -3186,7 +2950,7 @@
         <w:trPr/>
         <w:tc>
           <w:tcPr>
-            <w:tcW w:w="5048" w:type="dxa"/>
+            <w:tcW w:w="5047" w:type="dxa"/>
             <w:tcBorders/>
           </w:tcPr>
           <w:p>
@@ -3284,7 +3048,7 @@
         </w:tc>
         <w:tc>
           <w:tcPr>
-            <w:tcW w:w="2880" w:type="dxa"/>
+            <w:tcW w:w="2881" w:type="dxa"/>
             <w:tcBorders/>
           </w:tcPr>
           <w:p>
@@ -3328,7 +3092,7 @@
         </w:tc>
         <w:tc>
           <w:tcPr>
-            <w:tcW w:w="1072" w:type="dxa"/>
+            <w:tcW w:w="1071" w:type="dxa"/>
             <w:tcBorders/>
           </w:tcPr>
           <w:p>
@@ -3358,7 +3122,7 @@
         <w:trPr/>
         <w:tc>
           <w:tcPr>
-            <w:tcW w:w="5048" w:type="dxa"/>
+            <w:tcW w:w="5047" w:type="dxa"/>
             <w:tcBorders/>
           </w:tcPr>
           <w:p>
@@ -3454,7 +3218,7 @@
         </w:tc>
         <w:tc>
           <w:tcPr>
-            <w:tcW w:w="2880" w:type="dxa"/>
+            <w:tcW w:w="2881" w:type="dxa"/>
             <w:tcBorders/>
           </w:tcPr>
           <w:p>
@@ -3498,7 +3262,7 @@
         </w:tc>
         <w:tc>
           <w:tcPr>
-            <w:tcW w:w="1072" w:type="dxa"/>
+            <w:tcW w:w="1071" w:type="dxa"/>
             <w:tcBorders/>
           </w:tcPr>
           <w:p>
@@ -3528,7 +3292,7 @@
         <w:trPr/>
         <w:tc>
           <w:tcPr>
-            <w:tcW w:w="5048" w:type="dxa"/>
+            <w:tcW w:w="5047" w:type="dxa"/>
             <w:tcBorders/>
           </w:tcPr>
           <w:p>
@@ -3592,33 +3356,7 @@
                 <w:szCs w:val="24"/>
                 <w:lang w:val="en-US" w:eastAsia="zh-CN" w:bidi="hi-IN"/>
               </w:rPr>
-              <w:t xml:space="preserve">stl/slicer/gcode/cad </w:t>
-            </w:r>
-            <w:r>
-              <w:rPr>
-                <w:rFonts w:eastAsia="Songti SC" w:cs="Arial Unicode MS" w:ascii="Arial" w:hAnsi="Arial"/>
-                <w:b w:val="false"/>
-                <w:bCs w:val="false"/>
-                <w:color w:val="auto"/>
-                <w:kern w:val="2"/>
-                <w:sz w:val="24"/>
-                <w:szCs w:val="24"/>
-                <w:lang w:val="en-US" w:eastAsia="zh-CN" w:bidi="hi-IN"/>
-              </w:rPr>
-              <w:t>(</w:t>
-            </w:r>
-            <w:r>
-              <w:rPr>
-                <w:rFonts w:eastAsia="Songti SC" w:cs="Arial Unicode MS" w:ascii="Arial" w:hAnsi="Arial"/>
-                <w:b w:val="false"/>
-                <w:bCs w:val="false"/>
-                <w:color w:val="auto"/>
-                <w:kern w:val="2"/>
-                <w:sz w:val="24"/>
-                <w:szCs w:val="24"/>
-                <w:lang w:val="en-US" w:eastAsia="zh-CN" w:bidi="hi-IN"/>
-              </w:rPr>
-              <w:t>3DPrinters/stlFiles)</w:t>
+              <w:t>stl/slicer/gcode/cad (3DPrinters/stlFiles)</w:t>
             </w:r>
           </w:p>
           <w:p>
@@ -3655,7 +3393,7 @@
         </w:tc>
         <w:tc>
           <w:tcPr>
-            <w:tcW w:w="2880" w:type="dxa"/>
+            <w:tcW w:w="2881" w:type="dxa"/>
             <w:tcBorders/>
           </w:tcPr>
           <w:p>
@@ -3699,7 +3437,7 @@
         </w:tc>
         <w:tc>
           <w:tcPr>
-            <w:tcW w:w="1072" w:type="dxa"/>
+            <w:tcW w:w="1071" w:type="dxa"/>
             <w:tcBorders/>
           </w:tcPr>
           <w:p>
@@ -3729,7 +3467,7 @@
         <w:trPr/>
         <w:tc>
           <w:tcPr>
-            <w:tcW w:w="5048" w:type="dxa"/>
+            <w:tcW w:w="5047" w:type="dxa"/>
             <w:tcBorders/>
           </w:tcPr>
           <w:p>
@@ -3828,7 +3566,7 @@
         </w:tc>
         <w:tc>
           <w:tcPr>
-            <w:tcW w:w="2880" w:type="dxa"/>
+            <w:tcW w:w="2881" w:type="dxa"/>
             <w:tcBorders/>
           </w:tcPr>
           <w:p>
@@ -3872,7 +3610,7 @@
         </w:tc>
         <w:tc>
           <w:tcPr>
-            <w:tcW w:w="1072" w:type="dxa"/>
+            <w:tcW w:w="1071" w:type="dxa"/>
             <w:tcBorders/>
           </w:tcPr>
           <w:p>
@@ -3902,7 +3640,7 @@
         <w:trPr/>
         <w:tc>
           <w:tcPr>
-            <w:tcW w:w="5048" w:type="dxa"/>
+            <w:tcW w:w="5047" w:type="dxa"/>
             <w:tcBorders/>
           </w:tcPr>
           <w:p>
@@ -3969,18 +3707,7 @@
                 <w:szCs w:val="24"/>
                 <w:lang w:val="en-US" w:eastAsia="zh-CN" w:bidi="hi-IN"/>
               </w:rPr>
-              <w:t xml:space="preserve">Lab Guide </w:t>
-            </w:r>
-            <w:r>
-              <w:rPr>
-                <w:rFonts w:eastAsia="Songti SC" w:cs="Arial Unicode MS" w:ascii="Arial" w:hAnsi="Arial"/>
-                <w:color w:val="auto"/>
-                <w:kern w:val="2"/>
-                <w:sz w:val="24"/>
-                <w:szCs w:val="24"/>
-                <w:lang w:val="en-US" w:eastAsia="zh-CN" w:bidi="hi-IN"/>
-              </w:rPr>
-              <w:t>(</w:t>
+              <w:t>Lab Guide (</w:t>
             </w:r>
             <w:r>
               <w:rPr>
@@ -4030,7 +3757,7 @@
         </w:tc>
         <w:tc>
           <w:tcPr>
-            <w:tcW w:w="2880" w:type="dxa"/>
+            <w:tcW w:w="2881" w:type="dxa"/>
             <w:tcBorders/>
           </w:tcPr>
           <w:p>
@@ -4074,7 +3801,7 @@
         </w:tc>
         <w:tc>
           <w:tcPr>
-            <w:tcW w:w="1072" w:type="dxa"/>
+            <w:tcW w:w="1071" w:type="dxa"/>
             <w:tcBorders/>
           </w:tcPr>
           <w:p>
@@ -4104,7 +3831,7 @@
         <w:trPr/>
         <w:tc>
           <w:tcPr>
-            <w:tcW w:w="5048" w:type="dxa"/>
+            <w:tcW w:w="5047" w:type="dxa"/>
             <w:tcBorders/>
           </w:tcPr>
           <w:p>
@@ -4171,18 +3898,7 @@
                 <w:szCs w:val="24"/>
                 <w:lang w:val="en-US" w:eastAsia="zh-CN" w:bidi="hi-IN"/>
               </w:rPr>
-              <w:t xml:space="preserve">Lab Worksheets </w:t>
-            </w:r>
-            <w:r>
-              <w:rPr>
-                <w:rFonts w:eastAsia="Songti SC" w:cs="Arial Unicode MS" w:ascii="Arial" w:hAnsi="Arial"/>
-                <w:color w:val="auto"/>
-                <w:kern w:val="2"/>
-                <w:sz w:val="24"/>
-                <w:szCs w:val="24"/>
-                <w:lang w:val="en-US" w:eastAsia="zh-CN" w:bidi="hi-IN"/>
-              </w:rPr>
-              <w:t>(</w:t>
+              <w:t>Lab Worksheets (</w:t>
             </w:r>
             <w:r>
               <w:rPr>
@@ -4227,7 +3943,7 @@
         </w:tc>
         <w:tc>
           <w:tcPr>
-            <w:tcW w:w="2880" w:type="dxa"/>
+            <w:tcW w:w="2881" w:type="dxa"/>
             <w:tcBorders/>
           </w:tcPr>
           <w:p>
@@ -4271,7 +3987,7 @@
         </w:tc>
         <w:tc>
           <w:tcPr>
-            <w:tcW w:w="1072" w:type="dxa"/>
+            <w:tcW w:w="1071" w:type="dxa"/>
             <w:tcBorders/>
           </w:tcPr>
           <w:p>
@@ -4301,7 +4017,7 @@
         <w:trPr/>
         <w:tc>
           <w:tcPr>
-            <w:tcW w:w="5048" w:type="dxa"/>
+            <w:tcW w:w="5047" w:type="dxa"/>
             <w:tcBorders/>
           </w:tcPr>
           <w:p>
@@ -4368,72 +4084,63 @@
                 <w:szCs w:val="24"/>
                 <w:lang w:val="en-US" w:eastAsia="zh-CN" w:bidi="hi-IN"/>
               </w:rPr>
-              <w:t>3D</w:t>
-            </w:r>
-            <w:r>
-              <w:rPr>
-                <w:rFonts w:eastAsia="Songti SC" w:cs="Arial Unicode MS" w:ascii="Arial" w:hAnsi="Arial"/>
-                <w:color w:val="auto"/>
-                <w:kern w:val="2"/>
-                <w:sz w:val="24"/>
-                <w:szCs w:val="24"/>
-                <w:lang w:val="en-US" w:eastAsia="zh-CN" w:bidi="hi-IN"/>
-              </w:rPr>
-              <w:t xml:space="preserve">Plan </w:t>
-            </w:r>
-            <w:r>
-              <w:rPr>
-                <w:rFonts w:eastAsia="Songti SC" w:cs="Arial Unicode MS" w:ascii="Arial" w:hAnsi="Arial"/>
-                <w:color w:val="auto"/>
-                <w:kern w:val="2"/>
-                <w:sz w:val="24"/>
-                <w:szCs w:val="24"/>
-                <w:lang w:val="en-US" w:eastAsia="zh-CN" w:bidi="hi-IN"/>
-              </w:rPr>
-              <w:t>(</w:t>
-            </w:r>
-            <w:r>
-              <w:rPr>
-                <w:rFonts w:eastAsia="Songti SC" w:cs="Arial Unicode MS" w:ascii="Arial" w:hAnsi="Arial"/>
-                <w:color w:val="auto"/>
-                <w:kern w:val="2"/>
-                <w:sz w:val="24"/>
-                <w:szCs w:val="24"/>
-                <w:lang w:val="en-US" w:eastAsia="zh-CN" w:bidi="hi-IN"/>
-              </w:rPr>
-              <w:t>Fusion360 folder)</w:t>
-            </w:r>
-          </w:p>
-          <w:p>
-            <w:pPr>
-              <w:pStyle w:val="TableContents"/>
-              <w:widowControl w:val="false"/>
-              <w:bidi w:val="0"/>
-              <w:jc w:val="left"/>
-              <w:rPr>
-                <w:rFonts w:ascii="Arial" w:hAnsi="Arial" w:eastAsia="Songti SC" w:cs="Arial Unicode MS"/>
-                <w:color w:val="auto"/>
-                <w:kern w:val="2"/>
-                <w:sz w:val="24"/>
-                <w:szCs w:val="24"/>
-                <w:lang w:val="en-US" w:eastAsia="zh-CN" w:bidi="hi-IN"/>
-              </w:rPr>
-            </w:pPr>
-            <w:r>
-              <w:rPr>
-                <w:rFonts w:eastAsia="Songti SC" w:cs="Arial Unicode MS" w:ascii="Arial" w:hAnsi="Arial"/>
-                <w:color w:val="auto"/>
-                <w:kern w:val="2"/>
-                <w:sz w:val="24"/>
-                <w:szCs w:val="24"/>
-                <w:lang w:val="en-US" w:eastAsia="zh-CN" w:bidi="hi-IN"/>
-              </w:rPr>
-            </w:r>
-          </w:p>
-        </w:tc>
-        <w:tc>
-          <w:tcPr>
-            <w:tcW w:w="2880" w:type="dxa"/>
+              <w:t>3DPlan (</w:t>
+            </w:r>
+            <w:r>
+              <w:rPr>
+                <w:rFonts w:eastAsia="Songti SC" w:cs="Arial Unicode MS" w:ascii="Arial" w:hAnsi="Arial"/>
+                <w:b w:val="false"/>
+                <w:bCs w:val="false"/>
+                <w:color w:val="auto"/>
+                <w:kern w:val="2"/>
+                <w:sz w:val="24"/>
+                <w:szCs w:val="24"/>
+                <w:lang w:val="en-US" w:eastAsia="zh-CN" w:bidi="hi-IN"/>
+              </w:rPr>
+              <w:t>3DPrinters</w:t>
+            </w:r>
+            <w:r>
+              <w:rPr>
+                <w:rFonts w:eastAsia="Songti SC" w:cs="Arial Unicode MS" w:ascii="Arial" w:hAnsi="Arial"/>
+                <w:color w:val="auto"/>
+                <w:kern w:val="2"/>
+                <w:sz w:val="24"/>
+                <w:szCs w:val="24"/>
+                <w:lang w:val="en-US" w:eastAsia="zh-CN" w:bidi="hi-IN"/>
+              </w:rPr>
+              <w:t>)</w:t>
+            </w:r>
+          </w:p>
+          <w:p>
+            <w:pPr>
+              <w:pStyle w:val="TableContents"/>
+              <w:widowControl w:val="false"/>
+              <w:bidi w:val="0"/>
+              <w:jc w:val="left"/>
+              <w:rPr>
+                <w:rFonts w:ascii="Arial" w:hAnsi="Arial" w:eastAsia="Songti SC" w:cs="Arial Unicode MS"/>
+                <w:color w:val="auto"/>
+                <w:kern w:val="2"/>
+                <w:sz w:val="24"/>
+                <w:szCs w:val="24"/>
+                <w:lang w:val="en-US" w:eastAsia="zh-CN" w:bidi="hi-IN"/>
+              </w:rPr>
+            </w:pPr>
+            <w:r>
+              <w:rPr>
+                <w:rFonts w:eastAsia="Songti SC" w:cs="Arial Unicode MS" w:ascii="Arial" w:hAnsi="Arial"/>
+                <w:color w:val="auto"/>
+                <w:kern w:val="2"/>
+                <w:sz w:val="24"/>
+                <w:szCs w:val="24"/>
+                <w:lang w:val="en-US" w:eastAsia="zh-CN" w:bidi="hi-IN"/>
+              </w:rPr>
+            </w:r>
+          </w:p>
+        </w:tc>
+        <w:tc>
+          <w:tcPr>
+            <w:tcW w:w="2881" w:type="dxa"/>
             <w:tcBorders/>
           </w:tcPr>
           <w:p>
@@ -4477,7 +4184,7 @@
         </w:tc>
         <w:tc>
           <w:tcPr>
-            <w:tcW w:w="1072" w:type="dxa"/>
+            <w:tcW w:w="1071" w:type="dxa"/>
             <w:tcBorders/>
           </w:tcPr>
           <w:p>
@@ -4507,7 +4214,7 @@
         <w:trPr/>
         <w:tc>
           <w:tcPr>
-            <w:tcW w:w="5048" w:type="dxa"/>
+            <w:tcW w:w="5047" w:type="dxa"/>
             <w:tcBorders/>
           </w:tcPr>
           <w:p>
@@ -4557,46 +4264,53 @@
               <w:rPr>
                 <w:rFonts w:ascii="Arial" w:hAnsi="Arial"/>
               </w:rPr>
-              <w:t xml:space="preserve"> </w:t>
-            </w:r>
-            <w:r>
-              <w:rPr>
-                <w:rFonts w:ascii="Arial" w:hAnsi="Arial"/>
-              </w:rPr>
-              <w:t>(</w:t>
-            </w:r>
-            <w:r>
-              <w:rPr>
-                <w:rFonts w:eastAsia="Songti SC" w:cs="Arial Unicode MS" w:ascii="Arial" w:hAnsi="Arial"/>
-                <w:color w:val="auto"/>
-                <w:kern w:val="2"/>
-                <w:sz w:val="24"/>
-                <w:szCs w:val="24"/>
-                <w:lang w:val="en-US" w:eastAsia="zh-CN" w:bidi="hi-IN"/>
-              </w:rPr>
-              <w:t>Fusion360 folder)</w:t>
-            </w:r>
-          </w:p>
-          <w:p>
-            <w:pPr>
-              <w:pStyle w:val="TableContents"/>
-              <w:widowControl w:val="false"/>
-              <w:bidi w:val="0"/>
-              <w:jc w:val="left"/>
-              <w:rPr>
-                <w:rFonts w:ascii="Arial" w:hAnsi="Arial"/>
-              </w:rPr>
-            </w:pPr>
-            <w:r>
-              <w:rPr>
-                <w:rFonts w:ascii="Arial" w:hAnsi="Arial"/>
-              </w:rPr>
-            </w:r>
-          </w:p>
-        </w:tc>
-        <w:tc>
-          <w:tcPr>
-            <w:tcW w:w="2880" w:type="dxa"/>
+              <w:t xml:space="preserve"> (</w:t>
+            </w:r>
+            <w:r>
+              <w:rPr>
+                <w:rFonts w:eastAsia="Songti SC" w:cs="Arial Unicode MS" w:ascii="Arial" w:hAnsi="Arial"/>
+                <w:b w:val="false"/>
+                <w:bCs w:val="false"/>
+                <w:color w:val="auto"/>
+                <w:kern w:val="2"/>
+                <w:sz w:val="24"/>
+                <w:szCs w:val="24"/>
+                <w:lang w:val="en-US" w:eastAsia="zh-CN" w:bidi="hi-IN"/>
+              </w:rPr>
+              <w:t>3DPrinters</w:t>
+            </w:r>
+            <w:r>
+              <w:rPr>
+                <w:rFonts w:eastAsia="Songti SC" w:cs="Arial Unicode MS" w:ascii="Arial" w:hAnsi="Arial"/>
+                <w:color w:val="auto"/>
+                <w:kern w:val="2"/>
+                <w:sz w:val="24"/>
+                <w:szCs w:val="24"/>
+                <w:lang w:val="en-US" w:eastAsia="zh-CN" w:bidi="hi-IN"/>
+              </w:rPr>
+              <w:t>)</w:t>
+            </w:r>
+          </w:p>
+          <w:p>
+            <w:pPr>
+              <w:pStyle w:val="TableContents"/>
+              <w:widowControl w:val="false"/>
+              <w:bidi w:val="0"/>
+              <w:jc w:val="left"/>
+              <w:rPr>
+                <w:rFonts w:ascii="Arial" w:hAnsi="Arial"/>
+              </w:rPr>
+            </w:pPr>
+            <w:r>
+              <w:rPr>
+                <w:rFonts w:ascii="Arial" w:hAnsi="Arial"/>
+              </w:rPr>
+            </w:r>
+          </w:p>
+        </w:tc>
+        <w:tc>
+          <w:tcPr>
+            <w:tcW w:w="2881" w:type="dxa"/>
             <w:tcBorders/>
           </w:tcPr>
           <w:p>
@@ -4640,7 +4354,7 @@
         </w:tc>
         <w:tc>
           <w:tcPr>
-            <w:tcW w:w="1072" w:type="dxa"/>
+            <w:tcW w:w="1071" w:type="dxa"/>
             <w:tcBorders/>
           </w:tcPr>
           <w:p>
@@ -4670,7 +4384,7 @@
         <w:trPr/>
         <w:tc>
           <w:tcPr>
-            <w:tcW w:w="5048" w:type="dxa"/>
+            <w:tcW w:w="5047" w:type="dxa"/>
             <w:tcBorders/>
           </w:tcPr>
           <w:p>
@@ -4709,41 +4423,29 @@
               <w:rPr>
                 <w:rFonts w:ascii="Arial" w:hAnsi="Arial"/>
               </w:rPr>
-              <w:t xml:space="preserve">ENGR102 Plan </w:t>
-            </w:r>
-            <w:r>
-              <w:rPr>
-                <w:rFonts w:ascii="Arial" w:hAnsi="Arial"/>
-              </w:rPr>
-              <w:t>(</w:t>
-            </w:r>
-            <w:r>
-              <w:rPr>
-                <w:rFonts w:ascii="Arial" w:hAnsi="Arial"/>
-              </w:rPr>
-              <w:t>main page)</w:t>
-            </w:r>
-          </w:p>
-          <w:p>
-            <w:pPr>
-              <w:pStyle w:val="TableContents"/>
-              <w:widowControl w:val="false"/>
-              <w:bidi w:val="0"/>
-              <w:jc w:val="left"/>
-              <w:rPr>
-                <w:rFonts w:ascii="Arial" w:hAnsi="Arial"/>
-              </w:rPr>
-            </w:pPr>
-            <w:r>
-              <w:rPr>
-                <w:rFonts w:ascii="Arial" w:hAnsi="Arial"/>
-              </w:rPr>
-            </w:r>
-          </w:p>
-        </w:tc>
-        <w:tc>
-          <w:tcPr>
-            <w:tcW w:w="2880" w:type="dxa"/>
+              <w:t>ENGR102 Plan (main page)</w:t>
+            </w:r>
+          </w:p>
+          <w:p>
+            <w:pPr>
+              <w:pStyle w:val="TableContents"/>
+              <w:widowControl w:val="false"/>
+              <w:bidi w:val="0"/>
+              <w:jc w:val="left"/>
+              <w:rPr>
+                <w:rFonts w:ascii="Arial" w:hAnsi="Arial"/>
+              </w:rPr>
+            </w:pPr>
+            <w:r>
+              <w:rPr>
+                <w:rFonts w:ascii="Arial" w:hAnsi="Arial"/>
+              </w:rPr>
+            </w:r>
+          </w:p>
+        </w:tc>
+        <w:tc>
+          <w:tcPr>
+            <w:tcW w:w="2881" w:type="dxa"/>
             <w:tcBorders/>
           </w:tcPr>
           <w:p>
@@ -4787,7 +4489,7 @@
         </w:tc>
         <w:tc>
           <w:tcPr>
-            <w:tcW w:w="1072" w:type="dxa"/>
+            <w:tcW w:w="1071" w:type="dxa"/>
             <w:tcBorders/>
           </w:tcPr>
           <w:p>
@@ -4817,7 +4519,7 @@
         <w:trPr/>
         <w:tc>
           <w:tcPr>
-            <w:tcW w:w="5048" w:type="dxa"/>
+            <w:tcW w:w="5047" w:type="dxa"/>
             <w:tcBorders/>
           </w:tcPr>
           <w:p>
@@ -4876,72 +4578,39 @@
                 <w:szCs w:val="24"/>
                 <w:lang w:val="en-US" w:eastAsia="zh-CN" w:bidi="hi-IN"/>
               </w:rPr>
-              <w:t xml:space="preserve">WeekxChecklist </w:t>
-            </w:r>
-            <w:r>
-              <w:rPr>
-                <w:rFonts w:eastAsia="Songti SC" w:cs="Arial Unicode MS" w:ascii="Arial" w:hAnsi="Arial"/>
-                <w:color w:val="auto"/>
-                <w:kern w:val="2"/>
-                <w:sz w:val="24"/>
-                <w:szCs w:val="24"/>
-                <w:lang w:val="en-US" w:eastAsia="zh-CN" w:bidi="hi-IN"/>
-              </w:rPr>
-              <w:t>(</w:t>
-            </w:r>
-            <w:r>
-              <w:rPr>
-                <w:rFonts w:eastAsia="Songti SC" w:cs="Arial Unicode MS" w:ascii="Arial" w:hAnsi="Arial"/>
-                <w:color w:val="auto"/>
-                <w:kern w:val="2"/>
-                <w:sz w:val="24"/>
-                <w:szCs w:val="24"/>
-                <w:lang w:val="en-US" w:eastAsia="zh-CN" w:bidi="hi-IN"/>
-              </w:rPr>
-              <w:t>Documents/WeeklyChecklist</w:t>
-            </w:r>
-            <w:r>
-              <w:rPr>
-                <w:rFonts w:eastAsia="Songti SC" w:cs="Arial Unicode MS" w:ascii="Arial" w:hAnsi="Arial"/>
-                <w:color w:val="auto"/>
-                <w:kern w:val="2"/>
-                <w:sz w:val="24"/>
-                <w:szCs w:val="24"/>
-                <w:lang w:val="en-US" w:eastAsia="zh-CN" w:bidi="hi-IN"/>
-              </w:rPr>
-              <w:t>)</w:t>
-            </w:r>
-          </w:p>
-          <w:p>
-            <w:pPr>
-              <w:pStyle w:val="TableContents"/>
-              <w:widowControl w:val="false"/>
-              <w:bidi w:val="0"/>
-              <w:jc w:val="left"/>
-              <w:rPr>
-                <w:rFonts w:ascii="Arial" w:hAnsi="Arial" w:eastAsia="Songti SC" w:cs="Arial Unicode MS"/>
-                <w:color w:val="auto"/>
-                <w:kern w:val="2"/>
-                <w:sz w:val="24"/>
-                <w:szCs w:val="24"/>
-                <w:lang w:val="en-US" w:eastAsia="zh-CN" w:bidi="hi-IN"/>
-              </w:rPr>
-            </w:pPr>
-            <w:r>
-              <w:rPr>
-                <w:rFonts w:eastAsia="Songti SC" w:cs="Arial Unicode MS" w:ascii="Arial" w:hAnsi="Arial"/>
-                <w:color w:val="auto"/>
-                <w:kern w:val="2"/>
-                <w:sz w:val="24"/>
-                <w:szCs w:val="24"/>
-                <w:lang w:val="en-US" w:eastAsia="zh-CN" w:bidi="hi-IN"/>
-              </w:rPr>
-            </w:r>
-          </w:p>
-        </w:tc>
-        <w:tc>
-          <w:tcPr>
-            <w:tcW w:w="2880" w:type="dxa"/>
+              <w:t>WeekxChecklist (Documents/WeeklyChecklist)</w:t>
+            </w:r>
+          </w:p>
+          <w:p>
+            <w:pPr>
+              <w:pStyle w:val="TableContents"/>
+              <w:widowControl w:val="false"/>
+              <w:bidi w:val="0"/>
+              <w:jc w:val="left"/>
+              <w:rPr>
+                <w:rFonts w:ascii="Arial" w:hAnsi="Arial" w:eastAsia="Songti SC" w:cs="Arial Unicode MS"/>
+                <w:color w:val="auto"/>
+                <w:kern w:val="2"/>
+                <w:sz w:val="24"/>
+                <w:szCs w:val="24"/>
+                <w:lang w:val="en-US" w:eastAsia="zh-CN" w:bidi="hi-IN"/>
+              </w:rPr>
+            </w:pPr>
+            <w:r>
+              <w:rPr>
+                <w:rFonts w:eastAsia="Songti SC" w:cs="Arial Unicode MS" w:ascii="Arial" w:hAnsi="Arial"/>
+                <w:color w:val="auto"/>
+                <w:kern w:val="2"/>
+                <w:sz w:val="24"/>
+                <w:szCs w:val="24"/>
+                <w:lang w:val="en-US" w:eastAsia="zh-CN" w:bidi="hi-IN"/>
+              </w:rPr>
+            </w:r>
+          </w:p>
+        </w:tc>
+        <w:tc>
+          <w:tcPr>
+            <w:tcW w:w="2881" w:type="dxa"/>
             <w:tcBorders/>
           </w:tcPr>
           <w:p>
@@ -4985,7 +4654,7 @@
         </w:tc>
         <w:tc>
           <w:tcPr>
-            <w:tcW w:w="1072" w:type="dxa"/>
+            <w:tcW w:w="1071" w:type="dxa"/>
             <w:tcBorders/>
           </w:tcPr>
           <w:p>
@@ -5015,7 +4684,7 @@
         <w:trPr/>
         <w:tc>
           <w:tcPr>
-            <w:tcW w:w="5048" w:type="dxa"/>
+            <w:tcW w:w="5047" w:type="dxa"/>
             <w:tcBorders/>
           </w:tcPr>
           <w:p>
@@ -5053,7 +4722,7 @@
         </w:tc>
         <w:tc>
           <w:tcPr>
-            <w:tcW w:w="2880" w:type="dxa"/>
+            <w:tcW w:w="2881" w:type="dxa"/>
             <w:tcBorders/>
           </w:tcPr>
           <w:p>
@@ -5097,24 +4766,24 @@
         </w:tc>
         <w:tc>
           <w:tcPr>
-            <w:tcW w:w="1072" w:type="dxa"/>
-            <w:tcBorders/>
-          </w:tcPr>
-          <w:p>
-            <w:pPr>
-              <w:pStyle w:val="TableContents"/>
-              <w:widowControl w:val="false"/>
-              <w:bidi w:val="0"/>
-              <w:jc w:val="left"/>
-              <w:rPr>
-                <w:rFonts w:ascii="Arial" w:hAnsi="Arial"/>
-                <w:sz w:val="64"/>
-                <w:szCs w:val="64"/>
-              </w:rPr>
-            </w:pPr>
-            <w:r>
-              <w:rPr>
-                <w:rFonts w:ascii="Zapf Dingbats" w:hAnsi="Zapf Dingbats"/>
+            <w:tcW w:w="1071" w:type="dxa"/>
+            <w:tcBorders/>
+          </w:tcPr>
+          <w:p>
+            <w:pPr>
+              <w:pStyle w:val="TableContents"/>
+              <w:widowControl w:val="false"/>
+              <w:bidi w:val="0"/>
+              <w:jc w:val="left"/>
+              <w:rPr>
+                <w:rFonts w:ascii="Arial" w:hAnsi="Arial"/>
+                <w:sz w:val="64"/>
+                <w:szCs w:val="64"/>
+              </w:rPr>
+            </w:pPr>
+            <w:r>
+              <w:rPr>
+                <w:rFonts w:ascii="Arial" w:hAnsi="Arial"/>
                 <w:sz w:val="64"/>
                 <w:szCs w:val="64"/>
               </w:rPr>
@@ -5126,7 +4795,7 @@
         <w:trPr/>
         <w:tc>
           <w:tcPr>
-            <w:tcW w:w="5048" w:type="dxa"/>
+            <w:tcW w:w="5047" w:type="dxa"/>
             <w:tcBorders/>
           </w:tcPr>
           <w:p>
@@ -5196,7 +4865,7 @@
         </w:tc>
         <w:tc>
           <w:tcPr>
-            <w:tcW w:w="2880" w:type="dxa"/>
+            <w:tcW w:w="2881" w:type="dxa"/>
             <w:tcBorders/>
           </w:tcPr>
           <w:p>
@@ -5240,7 +4909,7 @@
         </w:tc>
         <w:tc>
           <w:tcPr>
-            <w:tcW w:w="1072" w:type="dxa"/>
+            <w:tcW w:w="1071" w:type="dxa"/>
             <w:tcBorders/>
           </w:tcPr>
           <w:p>
@@ -5270,7 +4939,7 @@
         <w:trPr/>
         <w:tc>
           <w:tcPr>
-            <w:tcW w:w="5048" w:type="dxa"/>
+            <w:tcW w:w="5047" w:type="dxa"/>
             <w:tcBorders/>
           </w:tcPr>
           <w:p>
@@ -5340,7 +5009,7 @@
         </w:tc>
         <w:tc>
           <w:tcPr>
-            <w:tcW w:w="2880" w:type="dxa"/>
+            <w:tcW w:w="2881" w:type="dxa"/>
             <w:tcBorders/>
           </w:tcPr>
           <w:p>
@@ -5384,7 +5053,7 @@
         </w:tc>
         <w:tc>
           <w:tcPr>
-            <w:tcW w:w="1072" w:type="dxa"/>
+            <w:tcW w:w="1071" w:type="dxa"/>
             <w:tcBorders/>
           </w:tcPr>
           <w:p>
@@ -5414,7 +5083,7 @@
         <w:trPr/>
         <w:tc>
           <w:tcPr>
-            <w:tcW w:w="5048" w:type="dxa"/>
+            <w:tcW w:w="5047" w:type="dxa"/>
             <w:tcBorders/>
           </w:tcPr>
           <w:p>
@@ -5484,7 +5153,7 @@
         </w:tc>
         <w:tc>
           <w:tcPr>
-            <w:tcW w:w="2880" w:type="dxa"/>
+            <w:tcW w:w="2881" w:type="dxa"/>
             <w:tcBorders/>
           </w:tcPr>
           <w:p>
@@ -5528,7 +5197,7 @@
         </w:tc>
         <w:tc>
           <w:tcPr>
-            <w:tcW w:w="1072" w:type="dxa"/>
+            <w:tcW w:w="1071" w:type="dxa"/>
             <w:tcBorders/>
           </w:tcPr>
           <w:p>
@@ -5558,7 +5227,7 @@
         <w:trPr/>
         <w:tc>
           <w:tcPr>
-            <w:tcW w:w="5048" w:type="dxa"/>
+            <w:tcW w:w="5047" w:type="dxa"/>
             <w:tcBorders/>
           </w:tcPr>
           <w:p>
@@ -5628,7 +5297,7 @@
         </w:tc>
         <w:tc>
           <w:tcPr>
-            <w:tcW w:w="2880" w:type="dxa"/>
+            <w:tcW w:w="2881" w:type="dxa"/>
             <w:tcBorders/>
           </w:tcPr>
           <w:p>
@@ -5672,7 +5341,7 @@
         </w:tc>
         <w:tc>
           <w:tcPr>
-            <w:tcW w:w="1072" w:type="dxa"/>
+            <w:tcW w:w="1071" w:type="dxa"/>
             <w:tcBorders/>
           </w:tcPr>
           <w:p>

</xml_diff>